<commit_message>
updating AP Phone Scripts
updating AP Phone Scripts
</commit_message>
<xml_diff>
--- a/campaign/Advance Poll Kit/Advanced Poll Phone Scripts - KL.docx
+++ b/campaign/Advance Poll Kit/Advanced Poll Phone Scripts - KL.docx
@@ -168,31 +168,7 @@
           <w:szCs w:val="26"/>
           <w:shd w:val="clear" w:color="auto" w:fill="FFFFFF"/>
         </w:rPr>
-        <w:t xml:space="preserve">say Ridgewood Public School (7207 </w:t>
-      </w:r>
-      <w:proofErr w:type="spellStart"/>
-      <w:r>
-        <w:rPr>
-          <w:rFonts w:ascii="Times New Roman" w:hAnsi="Times New Roman"/>
-          <w:b/>
-          <w:color w:val="212121"/>
-          <w:sz w:val="26"/>
-          <w:szCs w:val="26"/>
-          <w:shd w:val="clear" w:color="auto" w:fill="FFFFFF"/>
-        </w:rPr>
-        <w:t>Cambrett</w:t>
-      </w:r>
-      <w:proofErr w:type="spellEnd"/>
-      <w:r>
-        <w:rPr>
-          <w:rFonts w:ascii="Times New Roman" w:hAnsi="Times New Roman"/>
-          <w:b/>
-          <w:color w:val="212121"/>
-          <w:sz w:val="26"/>
-          <w:szCs w:val="26"/>
-          <w:shd w:val="clear" w:color="auto" w:fill="FFFFFF"/>
-        </w:rPr>
-        <w:t xml:space="preserve"> Drive).</w:t>
+        <w:t>say Ridgewood Public School (7207 Cambrett Drive).</w:t>
       </w:r>
     </w:p>
     <w:p>
@@ -236,25 +212,7 @@
           <w:b/>
           <w:sz w:val="26"/>
         </w:rPr>
-        <w:t xml:space="preserve">Frank </w:t>
-      </w:r>
-      <w:proofErr w:type="spellStart"/>
-      <w:r>
-        <w:rPr>
-          <w:rFonts w:ascii="Times New Roman" w:hAnsi="Times New Roman"/>
-          <w:b/>
-          <w:sz w:val="26"/>
-        </w:rPr>
-        <w:t>McKechnie</w:t>
-      </w:r>
-      <w:proofErr w:type="spellEnd"/>
-      <w:r>
-        <w:rPr>
-          <w:rFonts w:ascii="Times New Roman" w:hAnsi="Times New Roman"/>
-          <w:b/>
-          <w:sz w:val="26"/>
-        </w:rPr>
-        <w:t xml:space="preserve"> Community Centre (310 Bristol Road East).</w:t>
+        <w:t>Frank McKechnie Community Centre (310 Bristol Road East).</w:t>
       </w:r>
     </w:p>
     <w:p>
@@ -442,122 +400,81 @@
           <w:szCs w:val="26"/>
           <w:shd w:val="clear" w:color="auto" w:fill="FFFFFF"/>
         </w:rPr>
-        <w:t xml:space="preserve">You can go to </w:t>
-      </w:r>
-      <w:r>
-        <w:rPr>
-          <w:rFonts w:ascii="Times New Roman" w:hAnsi="Times New Roman"/>
-          <w:b/>
-          <w:color w:val="212121"/>
-          <w:sz w:val="26"/>
-          <w:szCs w:val="26"/>
-          <w:u w:val="single"/>
-          <w:shd w:val="clear" w:color="auto" w:fill="FFFFFF"/>
-          <w:lang w:val="en-CA"/>
-        </w:rPr>
-        <w:t>&lt;NAME OF VOTING LOCATION&gt;</w:t>
-      </w:r>
-      <w:r>
-        <w:rPr>
-          <w:rFonts w:ascii="Times New Roman" w:hAnsi="Times New Roman"/>
-          <w:color w:val="212121"/>
-          <w:sz w:val="26"/>
-          <w:szCs w:val="26"/>
-          <w:shd w:val="clear" w:color="auto" w:fill="FFFFFF"/>
-        </w:rPr>
-        <w:t xml:space="preserve"> to vote in the advance poll. </w:t>
-      </w:r>
-    </w:p>
-    <w:p>
-      <w:pPr>
-        <w:rPr>
-          <w:rFonts w:ascii="Times New Roman" w:hAnsi="Times New Roman"/>
-          <w:color w:val="212121"/>
-          <w:sz w:val="26"/>
-          <w:szCs w:val="26"/>
-          <w:shd w:val="clear" w:color="auto" w:fill="FFFFFF"/>
-        </w:rPr>
-      </w:pPr>
-    </w:p>
-    <w:p>
-      <w:pPr>
-        <w:rPr>
-          <w:rFonts w:ascii="Times New Roman" w:hAnsi="Times New Roman"/>
-          <w:color w:val="212121"/>
-          <w:sz w:val="26"/>
-          <w:szCs w:val="26"/>
-          <w:shd w:val="clear" w:color="auto" w:fill="FFFFFF"/>
-        </w:rPr>
-      </w:pPr>
-      <w:r>
-        <w:rPr>
-          <w:rFonts w:ascii="Times New Roman" w:hAnsi="Times New Roman"/>
-          <w:color w:val="212121"/>
-          <w:sz w:val="26"/>
-          <w:szCs w:val="26"/>
-          <w:shd w:val="clear" w:color="auto" w:fill="FFFFFF"/>
-        </w:rPr>
-        <w:t xml:space="preserve">Did you know you can vote </w:t>
-      </w:r>
-      <w:r>
-        <w:rPr>
-          <w:rFonts w:ascii="Times New Roman" w:hAnsi="Times New Roman"/>
-          <w:color w:val="212121"/>
-          <w:sz w:val="26"/>
-          <w:szCs w:val="26"/>
-          <w:shd w:val="clear" w:color="auto" w:fill="FFFFFF"/>
-        </w:rPr>
-        <w:t>tomorrow</w:t>
-      </w:r>
-      <w:r>
-        <w:rPr>
-          <w:rFonts w:ascii="Times New Roman" w:hAnsi="Times New Roman"/>
-          <w:color w:val="212121"/>
-          <w:sz w:val="26"/>
-          <w:szCs w:val="26"/>
-          <w:shd w:val="clear" w:color="auto" w:fill="FFFFFF"/>
-        </w:rPr>
-        <w:t xml:space="preserve">? </w:t>
-      </w:r>
-      <w:r>
-        <w:rPr>
-          <w:rFonts w:ascii="Times New Roman" w:hAnsi="Times New Roman"/>
-          <w:color w:val="212121"/>
-          <w:sz w:val="26"/>
-          <w:szCs w:val="26"/>
-          <w:shd w:val="clear" w:color="auto" w:fill="FFFFFF"/>
-        </w:rPr>
-        <w:t xml:space="preserve">We can even give you </w:t>
-      </w:r>
-      <w:r>
-        <w:rPr>
-          <w:rFonts w:ascii="Times New Roman" w:hAnsi="Times New Roman"/>
-          <w:color w:val="212121"/>
-          <w:sz w:val="26"/>
-          <w:szCs w:val="26"/>
-          <w:shd w:val="clear" w:color="auto" w:fill="FFFFFF"/>
-        </w:rPr>
-        <w:t xml:space="preserve">a ride, </w:t>
-      </w:r>
-      <w:r>
-        <w:rPr>
-          <w:rFonts w:ascii="Times New Roman" w:hAnsi="Times New Roman"/>
-          <w:color w:val="212121"/>
-          <w:sz w:val="26"/>
-          <w:szCs w:val="26"/>
-          <w:shd w:val="clear" w:color="auto" w:fill="FFFFFF"/>
-        </w:rPr>
-        <w:t>so you can vote tomorrow</w:t>
-      </w:r>
-      <w:r>
-        <w:rPr>
-          <w:rFonts w:ascii="Times New Roman" w:hAnsi="Times New Roman"/>
-          <w:color w:val="212121"/>
-          <w:sz w:val="26"/>
-          <w:szCs w:val="26"/>
-          <w:shd w:val="clear" w:color="auto" w:fill="FFFFFF"/>
-        </w:rPr>
-        <w:t>.</w:t>
+        <w:t xml:space="preserve"> Just to let you know, Advance Polls are open from Tomorrow to Oct 8 at</w:t>
+      </w:r>
+      <w:r>
+        <w:rPr>
+          <w:rFonts w:ascii="Times New Roman" w:hAnsi="Times New Roman"/>
+          <w:color w:val="212121"/>
+          <w:sz w:val="26"/>
+          <w:szCs w:val="26"/>
+          <w:shd w:val="clear" w:color="auto" w:fill="FFFFFF"/>
+        </w:rPr>
+        <w:t xml:space="preserve"> Frank McKechnie Community Center from 10 am to 5 pm</w:t>
+      </w:r>
+    </w:p>
+    <w:p>
+      <w:pPr>
+        <w:rPr>
+          <w:rFonts w:ascii="Times New Roman" w:hAnsi="Times New Roman"/>
+          <w:color w:val="212121"/>
+          <w:sz w:val="26"/>
+          <w:szCs w:val="26"/>
+          <w:shd w:val="clear" w:color="auto" w:fill="FFFFFF"/>
+        </w:rPr>
+      </w:pPr>
+    </w:p>
+    <w:p>
+      <w:pPr>
+        <w:rPr>
+          <w:rFonts w:ascii="Times New Roman" w:hAnsi="Times New Roman"/>
+          <w:color w:val="212121"/>
+          <w:sz w:val="26"/>
+          <w:szCs w:val="26"/>
+          <w:shd w:val="clear" w:color="auto" w:fill="FFFFFF"/>
+        </w:rPr>
+      </w:pPr>
+      <w:r>
+        <w:rPr>
+          <w:rFonts w:ascii="Times New Roman" w:hAnsi="Times New Roman"/>
+          <w:color w:val="212121"/>
+          <w:sz w:val="26"/>
+          <w:szCs w:val="26"/>
+          <w:shd w:val="clear" w:color="auto" w:fill="FFFFFF"/>
+        </w:rPr>
+        <w:t>From Oct 9 to Oct 11 from 10 am to 5 pm at Civic Center near Square One.</w:t>
+      </w:r>
+    </w:p>
+    <w:p>
+      <w:pPr>
+        <w:rPr>
+          <w:rFonts w:ascii="Times New Roman" w:hAnsi="Times New Roman"/>
+          <w:color w:val="212121"/>
+          <w:sz w:val="26"/>
+          <w:szCs w:val="26"/>
+          <w:shd w:val="clear" w:color="auto" w:fill="FFFFFF"/>
+        </w:rPr>
+      </w:pPr>
+    </w:p>
+    <w:p>
+      <w:pPr>
+        <w:rPr>
+          <w:rFonts w:ascii="Times New Roman" w:hAnsi="Times New Roman"/>
+          <w:color w:val="212121"/>
+          <w:sz w:val="26"/>
+          <w:szCs w:val="26"/>
+          <w:shd w:val="clear" w:color="auto" w:fill="FFFFFF"/>
+        </w:rPr>
+      </w:pPr>
+      <w:r>
+        <w:rPr>
+          <w:rFonts w:ascii="Times New Roman" w:hAnsi="Times New Roman"/>
+          <w:color w:val="212121"/>
+          <w:sz w:val="26"/>
+          <w:szCs w:val="26"/>
+          <w:shd w:val="clear" w:color="auto" w:fill="FFFFFF"/>
+        </w:rPr>
+        <w:t>We can give you a ride, if you wish</w:t>
       </w:r>
     </w:p>
     <w:p>
@@ -652,30 +569,14 @@
           <w:rFonts w:ascii="Times New Roman" w:hAnsi="Times New Roman"/>
           <w:sz w:val="26"/>
         </w:rPr>
-        <w:t xml:space="preserve"> </w:t>
-      </w:r>
-      <w:proofErr w:type="gramStart"/>
-      <w:r>
-        <w:rPr>
-          <w:rFonts w:ascii="Times New Roman" w:hAnsi="Times New Roman"/>
-          <w:sz w:val="26"/>
-        </w:rPr>
-        <w:t xml:space="preserve">still  </w:t>
-      </w:r>
-      <w:r>
-        <w:rPr>
-          <w:rFonts w:ascii="Times New Roman" w:hAnsi="Times New Roman"/>
-          <w:sz w:val="26"/>
-        </w:rPr>
-        <w:t>too</w:t>
-      </w:r>
-      <w:proofErr w:type="gramEnd"/>
-      <w:r>
-        <w:rPr>
-          <w:rFonts w:ascii="Times New Roman" w:hAnsi="Times New Roman"/>
-          <w:sz w:val="26"/>
-        </w:rPr>
-        <w:t xml:space="preserve"> much confusion</w:t>
+        <w:t xml:space="preserve"> still  </w:t>
+      </w:r>
+      <w:r>
+        <w:rPr>
+          <w:rFonts w:ascii="Times New Roman" w:hAnsi="Times New Roman"/>
+          <w:sz w:val="26"/>
+        </w:rPr>
+        <w:t>too much confusion</w:t>
       </w:r>
       <w:bookmarkStart w:id="0" w:name="_GoBack"/>
       <w:bookmarkEnd w:id="0"/>

</xml_diff>